<commit_message>
added final test result of stress/load testing
</commit_message>
<xml_diff>
--- a/Documentation/Portfolio/Quality Assurance.docx
+++ b/Documentation/Portfolio/Quality Assurance.docx
@@ -552,6 +552,13 @@
     <w:bookmarkStart w:id="0" w:name="_Toc121917796" w:displacedByCustomXml="next"/>
     <w:sdt>
       <w:sdtPr>
+        <w:rPr>
+          <w:rFonts w:asciiTheme="minorHAnsi" w:eastAsiaTheme="minorHAnsi" w:hAnsiTheme="minorHAnsi" w:cstheme="minorBidi"/>
+          <w:color w:val="auto"/>
+          <w:sz w:val="22"/>
+          <w:szCs w:val="22"/>
+          <w:lang w:val="en-GB" w:eastAsia="en-US"/>
+        </w:rPr>
         <w:id w:val="-1790739405"/>
         <w:docPartObj>
           <w:docPartGallery w:val="Table of Contents"/>
@@ -560,13 +567,8 @@
       </w:sdtPr>
       <w:sdtEndPr>
         <w:rPr>
-          <w:rFonts w:asciiTheme="minorHAnsi" w:eastAsiaTheme="minorHAnsi" w:hAnsiTheme="minorHAnsi" w:cstheme="minorBidi"/>
           <w:b/>
           <w:bCs/>
-          <w:color w:val="auto"/>
-          <w:sz w:val="22"/>
-          <w:szCs w:val="22"/>
-          <w:lang w:val="en-GB" w:eastAsia="en-US"/>
         </w:rPr>
       </w:sdtEndPr>
       <w:sdtContent>
@@ -604,7 +606,7 @@
           <w:r>
             <w:fldChar w:fldCharType="separate"/>
           </w:r>
-          <w:hyperlink w:anchor="_Toc122612683" w:history="1">
+          <w:hyperlink w:anchor="_Toc122612954" w:history="1">
             <w:r>
               <w:rPr>
                 <w:rStyle w:val="Hyperlink"/>
@@ -631,7 +633,7 @@
                 <w:noProof/>
                 <w:webHidden/>
               </w:rPr>
-              <w:instrText xml:space="preserve"> PAGEREF _Toc122612683 \h </w:instrText>
+              <w:instrText xml:space="preserve"> PAGEREF _Toc122612954 \h </w:instrText>
             </w:r>
             <w:r>
               <w:rPr>
@@ -674,7 +676,7 @@
               <w:lang w:val="nl-NL" w:eastAsia="nl-NL"/>
             </w:rPr>
           </w:pPr>
-          <w:hyperlink w:anchor="_Toc122612684" w:history="1">
+          <w:hyperlink w:anchor="_Toc122612955" w:history="1">
             <w:r>
               <w:rPr>
                 <w:rStyle w:val="Hyperlink"/>
@@ -701,7 +703,7 @@
                 <w:noProof/>
                 <w:webHidden/>
               </w:rPr>
-              <w:instrText xml:space="preserve"> PAGEREF _Toc122612684 \h </w:instrText>
+              <w:instrText xml:space="preserve"> PAGEREF _Toc122612955 \h </w:instrText>
             </w:r>
             <w:r>
               <w:rPr>
@@ -744,7 +746,7 @@
               <w:lang w:val="nl-NL" w:eastAsia="nl-NL"/>
             </w:rPr>
           </w:pPr>
-          <w:hyperlink w:anchor="_Toc122612685" w:history="1">
+          <w:hyperlink w:anchor="_Toc122612956" w:history="1">
             <w:r>
               <w:rPr>
                 <w:rStyle w:val="Hyperlink"/>
@@ -771,7 +773,7 @@
                 <w:noProof/>
                 <w:webHidden/>
               </w:rPr>
-              <w:instrText xml:space="preserve"> PAGEREF _Toc122612685 \h </w:instrText>
+              <w:instrText xml:space="preserve"> PAGEREF _Toc122612956 \h </w:instrText>
             </w:r>
             <w:r>
               <w:rPr>
@@ -814,7 +816,7 @@
               <w:lang w:val="nl-NL" w:eastAsia="nl-NL"/>
             </w:rPr>
           </w:pPr>
-          <w:hyperlink w:anchor="_Toc122612686" w:history="1">
+          <w:hyperlink w:anchor="_Toc122612957" w:history="1">
             <w:r>
               <w:rPr>
                 <w:rStyle w:val="Hyperlink"/>
@@ -841,7 +843,7 @@
                 <w:noProof/>
                 <w:webHidden/>
               </w:rPr>
-              <w:instrText xml:space="preserve"> PAGEREF _Toc122612686 \h </w:instrText>
+              <w:instrText xml:space="preserve"> PAGEREF _Toc122612957 \h </w:instrText>
             </w:r>
             <w:r>
               <w:rPr>
@@ -884,7 +886,7 @@
               <w:lang w:val="nl-NL" w:eastAsia="nl-NL"/>
             </w:rPr>
           </w:pPr>
-          <w:hyperlink w:anchor="_Toc122612687" w:history="1">
+          <w:hyperlink w:anchor="_Toc122612958" w:history="1">
             <w:r>
               <w:rPr>
                 <w:rStyle w:val="Hyperlink"/>
@@ -911,7 +913,7 @@
                 <w:noProof/>
                 <w:webHidden/>
               </w:rPr>
-              <w:instrText xml:space="preserve"> PAGEREF _Toc122612687 \h </w:instrText>
+              <w:instrText xml:space="preserve"> PAGEREF _Toc122612958 \h </w:instrText>
             </w:r>
             <w:r>
               <w:rPr>
@@ -954,7 +956,7 @@
               <w:lang w:val="nl-NL" w:eastAsia="nl-NL"/>
             </w:rPr>
           </w:pPr>
-          <w:hyperlink w:anchor="_Toc122612688" w:history="1">
+          <w:hyperlink w:anchor="_Toc122612959" w:history="1">
             <w:r>
               <w:rPr>
                 <w:rStyle w:val="Hyperlink"/>
@@ -981,7 +983,7 @@
                 <w:noProof/>
                 <w:webHidden/>
               </w:rPr>
-              <w:instrText xml:space="preserve"> PAGEREF _Toc122612688 \h </w:instrText>
+              <w:instrText xml:space="preserve"> PAGEREF _Toc122612959 \h </w:instrText>
             </w:r>
             <w:r>
               <w:rPr>
@@ -1024,7 +1026,7 @@
               <w:lang w:val="nl-NL" w:eastAsia="nl-NL"/>
             </w:rPr>
           </w:pPr>
-          <w:hyperlink w:anchor="_Toc122612689" w:history="1">
+          <w:hyperlink w:anchor="_Toc122612960" w:history="1">
             <w:r>
               <w:rPr>
                 <w:rStyle w:val="Hyperlink"/>
@@ -1051,7 +1053,7 @@
                 <w:noProof/>
                 <w:webHidden/>
               </w:rPr>
-              <w:instrText xml:space="preserve"> PAGEREF _Toc122612689 \h </w:instrText>
+              <w:instrText xml:space="preserve"> PAGEREF _Toc122612960 \h </w:instrText>
             </w:r>
             <w:r>
               <w:rPr>
@@ -1094,7 +1096,14 @@
               <w:lang w:val="nl-NL" w:eastAsia="nl-NL"/>
             </w:rPr>
           </w:pPr>
-          <w:hyperlink w:anchor="_Toc122612690" w:history="1">
+          <w:hyperlink w:anchor="_Toc122612962" w:history="1">
+            <w:r>
+              <w:rPr>
+                <w:rStyle w:val="Hyperlink"/>
+                <w:noProof/>
+              </w:rPr>
+              <w:t>Backend</w:t>
+            </w:r>
             <w:r>
               <w:rPr>
                 <w:noProof/>
@@ -1114,7 +1123,7 @@
                 <w:noProof/>
                 <w:webHidden/>
               </w:rPr>
-              <w:instrText xml:space="preserve"> PAGEREF _Toc122612690 \h </w:instrText>
+              <w:instrText xml:space="preserve"> PAGEREF _Toc122612962 \h </w:instrText>
             </w:r>
             <w:r>
               <w:rPr>
@@ -1134,77 +1143,7 @@
                 <w:noProof/>
                 <w:webHidden/>
               </w:rPr>
-              <w:t>6</w:t>
-            </w:r>
-            <w:r>
-              <w:rPr>
-                <w:noProof/>
-                <w:webHidden/>
-              </w:rPr>
-              <w:fldChar w:fldCharType="end"/>
-            </w:r>
-          </w:hyperlink>
-        </w:p>
-        <w:p>
-          <w:pPr>
-            <w:pStyle w:val="Inhopg1"/>
-            <w:tabs>
-              <w:tab w:val="right" w:leader="dot" w:pos="9062"/>
-            </w:tabs>
-            <w:rPr>
-              <w:rFonts w:eastAsiaTheme="minorEastAsia"/>
-              <w:noProof/>
-              <w:lang w:val="nl-NL" w:eastAsia="nl-NL"/>
-            </w:rPr>
-          </w:pPr>
-          <w:hyperlink w:anchor="_Toc122612691" w:history="1">
-            <w:r>
-              <w:rPr>
-                <w:rStyle w:val="Hyperlink"/>
-                <w:noProof/>
-              </w:rPr>
-              <w:t>Backend</w:t>
-            </w:r>
-            <w:r>
-              <w:rPr>
-                <w:noProof/>
-                <w:webHidden/>
-              </w:rPr>
-              <w:tab/>
-            </w:r>
-            <w:r>
-              <w:rPr>
-                <w:noProof/>
-                <w:webHidden/>
-              </w:rPr>
-              <w:fldChar w:fldCharType="begin"/>
-            </w:r>
-            <w:r>
-              <w:rPr>
-                <w:noProof/>
-                <w:webHidden/>
-              </w:rPr>
-              <w:instrText xml:space="preserve"> PAGEREF _Toc122612691 \h </w:instrText>
-            </w:r>
-            <w:r>
-              <w:rPr>
-                <w:noProof/>
-                <w:webHidden/>
-              </w:rPr>
-            </w:r>
-            <w:r>
-              <w:rPr>
-                <w:noProof/>
-                <w:webHidden/>
-              </w:rPr>
-              <w:fldChar w:fldCharType="separate"/>
-            </w:r>
-            <w:r>
-              <w:rPr>
-                <w:noProof/>
-                <w:webHidden/>
-              </w:rPr>
-              <w:t>6</w:t>
+              <w:t>7</w:t>
             </w:r>
             <w:r>
               <w:rPr>
@@ -1227,7 +1166,7 @@
               <w:lang w:val="nl-NL" w:eastAsia="nl-NL"/>
             </w:rPr>
           </w:pPr>
-          <w:hyperlink w:anchor="_Toc122612692" w:history="1">
+          <w:hyperlink w:anchor="_Toc122612963" w:history="1">
             <w:r>
               <w:rPr>
                 <w:rStyle w:val="Hyperlink"/>
@@ -1254,7 +1193,7 @@
                 <w:noProof/>
                 <w:webHidden/>
               </w:rPr>
-              <w:instrText xml:space="preserve"> PAGEREF _Toc122612692 \h </w:instrText>
+              <w:instrText xml:space="preserve"> PAGEREF _Toc122612963 \h </w:instrText>
             </w:r>
             <w:r>
               <w:rPr>
@@ -1274,7 +1213,7 @@
                 <w:noProof/>
                 <w:webHidden/>
               </w:rPr>
-              <w:t>6</w:t>
+              <w:t>7</w:t>
             </w:r>
             <w:r>
               <w:rPr>
@@ -1297,7 +1236,7 @@
               <w:lang w:val="nl-NL" w:eastAsia="nl-NL"/>
             </w:rPr>
           </w:pPr>
-          <w:hyperlink w:anchor="_Toc122612693" w:history="1">
+          <w:hyperlink w:anchor="_Toc122612964" w:history="1">
             <w:r>
               <w:rPr>
                 <w:rStyle w:val="Hyperlink"/>
@@ -1324,7 +1263,7 @@
                 <w:noProof/>
                 <w:webHidden/>
               </w:rPr>
-              <w:instrText xml:space="preserve"> PAGEREF _Toc122612693 \h </w:instrText>
+              <w:instrText xml:space="preserve"> PAGEREF _Toc122612964 \h </w:instrText>
             </w:r>
             <w:r>
               <w:rPr>
@@ -1367,7 +1306,7 @@
               <w:lang w:val="nl-NL" w:eastAsia="nl-NL"/>
             </w:rPr>
           </w:pPr>
-          <w:hyperlink w:anchor="_Toc122612694" w:history="1">
+          <w:hyperlink w:anchor="_Toc122612965" w:history="1">
             <w:r>
               <w:rPr>
                 <w:rStyle w:val="Hyperlink"/>
@@ -1394,7 +1333,7 @@
                 <w:noProof/>
                 <w:webHidden/>
               </w:rPr>
-              <w:instrText xml:space="preserve"> PAGEREF _Toc122612694 \h </w:instrText>
+              <w:instrText xml:space="preserve"> PAGEREF _Toc122612965 \h </w:instrText>
             </w:r>
             <w:r>
               <w:rPr>
@@ -1414,7 +1353,7 @@
                 <w:noProof/>
                 <w:webHidden/>
               </w:rPr>
-              <w:t>7</w:t>
+              <w:t>8</w:t>
             </w:r>
             <w:r>
               <w:rPr>
@@ -1453,7 +1392,7 @@
       <w:pPr>
         <w:pStyle w:val="Kop1"/>
       </w:pPr>
-      <w:bookmarkStart w:id="1" w:name="_Toc122612683"/>
+      <w:bookmarkStart w:id="1" w:name="_Toc122612954"/>
       <w:r>
         <w:lastRenderedPageBreak/>
         <w:t>What is software testing</w:t>
@@ -1485,7 +1424,7 @@
       <w:pPr>
         <w:pStyle w:val="Kop1"/>
       </w:pPr>
-      <w:bookmarkStart w:id="2" w:name="_Toc122612684"/>
+      <w:bookmarkStart w:id="2" w:name="_Toc122612955"/>
       <w:r>
         <w:t>Front-end</w:t>
       </w:r>
@@ -1495,7 +1434,7 @@
       <w:pPr>
         <w:pStyle w:val="Kop2"/>
       </w:pPr>
-      <w:bookmarkStart w:id="3" w:name="_Toc122612685"/>
+      <w:bookmarkStart w:id="3" w:name="_Toc122612956"/>
       <w:r>
         <w:t>Unit/integration tests</w:t>
       </w:r>
@@ -1513,6 +1452,9 @@
     </w:p>
     <w:p>
       <w:r>
+        <w:rPr>
+          <w:noProof/>
+        </w:rPr>
         <w:drawing>
           <wp:inline distT="0" distB="0" distL="0" distR="0" wp14:anchorId="754D167C" wp14:editId="296480D2">
             <wp:extent cx="4391638" cy="1505160"/>
@@ -1565,6 +1507,9 @@
         <w:ind w:left="-851"/>
       </w:pPr>
       <w:r>
+        <w:rPr>
+          <w:noProof/>
+        </w:rPr>
         <w:drawing>
           <wp:inline distT="0" distB="0" distL="0" distR="0" wp14:anchorId="40E68B6E" wp14:editId="23F4F21C">
             <wp:extent cx="6905781" cy="2971800"/>
@@ -1636,7 +1581,7 @@
       <w:pPr>
         <w:pStyle w:val="Kop2"/>
       </w:pPr>
-      <w:bookmarkStart w:id="4" w:name="_Toc122612686"/>
+      <w:bookmarkStart w:id="4" w:name="_Toc122612957"/>
       <w:r>
         <w:t>End-to-end tests</w:t>
       </w:r>
@@ -1715,6 +1660,9 @@
     </w:p>
     <w:p>
       <w:r>
+        <w:rPr>
+          <w:noProof/>
+        </w:rPr>
         <w:drawing>
           <wp:inline distT="0" distB="0" distL="0" distR="0" wp14:anchorId="68425D0D" wp14:editId="54F8B8DA">
             <wp:extent cx="5334744" cy="1714739"/>
@@ -1773,6 +1721,9 @@
     </w:p>
     <w:p>
       <w:r>
+        <w:rPr>
+          <w:noProof/>
+        </w:rPr>
         <w:drawing>
           <wp:inline distT="0" distB="0" distL="0" distR="0" wp14:anchorId="2C0E0C4E" wp14:editId="71C3DFFD">
             <wp:extent cx="5760720" cy="2941955"/>
@@ -1819,6 +1770,9 @@
         <w:br/>
       </w:r>
       <w:r>
+        <w:rPr>
+          <w:noProof/>
+        </w:rPr>
         <w:drawing>
           <wp:inline distT="0" distB="0" distL="0" distR="0" wp14:anchorId="1CA06C72" wp14:editId="73BD0523">
             <wp:extent cx="5760720" cy="1647825"/>
@@ -1928,7 +1882,7 @@
       <w:pPr>
         <w:pStyle w:val="Kop2"/>
       </w:pPr>
-      <w:bookmarkStart w:id="5" w:name="_Toc122612687"/>
+      <w:bookmarkStart w:id="5" w:name="_Toc122612958"/>
       <w:r>
         <w:t>Static code analysis</w:t>
       </w:r>
@@ -1952,6 +1906,9 @@
     </w:p>
     <w:p>
       <w:r>
+        <w:rPr>
+          <w:noProof/>
+        </w:rPr>
         <w:drawing>
           <wp:inline distT="0" distB="0" distL="0" distR="0" wp14:anchorId="1025F101" wp14:editId="2688CE22">
             <wp:extent cx="5760720" cy="2414270"/>
@@ -2012,6 +1969,9 @@
     </w:p>
     <w:p>
       <w:r>
+        <w:rPr>
+          <w:noProof/>
+        </w:rPr>
         <w:drawing>
           <wp:inline distT="0" distB="0" distL="0" distR="0" wp14:anchorId="020A4350" wp14:editId="5EC4F64E">
             <wp:extent cx="5430008" cy="838317"/>
@@ -2063,7 +2023,7 @@
       <w:pPr>
         <w:pStyle w:val="Kop2"/>
       </w:pPr>
-      <w:bookmarkStart w:id="6" w:name="_Toc122612688"/>
+      <w:bookmarkStart w:id="6" w:name="_Toc122612959"/>
       <w:r>
         <w:lastRenderedPageBreak/>
         <w:t>Performance tests</w:t>
@@ -2090,6 +2050,9 @@
     </w:p>
     <w:p>
       <w:r>
+        <w:rPr>
+          <w:noProof/>
+        </w:rPr>
         <w:drawing>
           <wp:inline distT="0" distB="0" distL="0" distR="0" wp14:anchorId="0F6AB63D" wp14:editId="3D7839C2">
             <wp:extent cx="5760720" cy="2240915"/>
@@ -2134,6 +2097,9 @@
     </w:p>
     <w:p>
       <w:r>
+        <w:rPr>
+          <w:noProof/>
+        </w:rPr>
         <w:drawing>
           <wp:inline distT="0" distB="0" distL="0" distR="0" wp14:anchorId="169085CA" wp14:editId="32D0C595">
             <wp:extent cx="5105088" cy="4400550"/>
@@ -2185,7 +2151,7 @@
       <w:pPr>
         <w:pStyle w:val="Kop2"/>
       </w:pPr>
-      <w:bookmarkStart w:id="7" w:name="_Toc122612689"/>
+      <w:bookmarkStart w:id="7" w:name="_Toc122612960"/>
       <w:r>
         <w:lastRenderedPageBreak/>
         <w:t>Stress/load tests</w:t>
@@ -2233,8 +2199,11 @@
       <w:pPr>
         <w:pStyle w:val="Kop1"/>
       </w:pPr>
-      <w:bookmarkStart w:id="8" w:name="_Toc122612690"/>
-      <w:r>
+      <w:bookmarkStart w:id="8" w:name="_Toc122612961"/>
+      <w:r>
+        <w:rPr>
+          <w:noProof/>
+        </w:rPr>
         <w:drawing>
           <wp:inline distT="0" distB="0" distL="0" distR="0" wp14:anchorId="61128156" wp14:editId="4AE511F6">
             <wp:extent cx="2120828" cy="3695700"/>
@@ -2281,13 +2250,51 @@
       <w:r>
         <w:br/>
       </w:r>
+      <w:r>
+        <w:drawing>
+          <wp:inline distT="0" distB="0" distL="0" distR="0" wp14:anchorId="492094E4" wp14:editId="54EAF316">
+            <wp:extent cx="4953292" cy="3124200"/>
+            <wp:effectExtent l="0" t="0" r="0" b="0"/>
+            <wp:docPr id="5" name="Afbeelding 5" descr="Afbeelding met tekst&#10;&#10;Automatisch gegenereerde beschrijving"/>
+            <wp:cNvGraphicFramePr>
+              <a:graphicFrameLocks xmlns:a="http://schemas.openxmlformats.org/drawingml/2006/main" noChangeAspect="1"/>
+            </wp:cNvGraphicFramePr>
+            <a:graphic xmlns:a="http://schemas.openxmlformats.org/drawingml/2006/main">
+              <a:graphicData uri="http://schemas.openxmlformats.org/drawingml/2006/picture">
+                <pic:pic xmlns:pic="http://schemas.openxmlformats.org/drawingml/2006/picture">
+                  <pic:nvPicPr>
+                    <pic:cNvPr id="5" name="Afbeelding 5" descr="Afbeelding met tekst&#10;&#10;Automatisch gegenereerde beschrijving"/>
+                    <pic:cNvPicPr/>
+                  </pic:nvPicPr>
+                  <pic:blipFill>
+                    <a:blip r:embed="rId23"/>
+                    <a:stretch>
+                      <a:fillRect/>
+                    </a:stretch>
+                  </pic:blipFill>
+                  <pic:spPr>
+                    <a:xfrm>
+                      <a:off x="0" y="0"/>
+                      <a:ext cx="4967818" cy="3133362"/>
+                    </a:xfrm>
+                    <a:prstGeom prst="rect">
+                      <a:avLst/>
+                    </a:prstGeom>
+                  </pic:spPr>
+                </pic:pic>
+              </a:graphicData>
+            </a:graphic>
+          </wp:inline>
+        </w:drawing>
+      </w:r>
     </w:p>
     <w:p>
       <w:pPr>
         <w:pStyle w:val="Kop1"/>
       </w:pPr>
-      <w:bookmarkStart w:id="9" w:name="_Toc122612691"/>
-      <w:r>
+      <w:bookmarkStart w:id="9" w:name="_Toc122612962"/>
+      <w:r>
+        <w:lastRenderedPageBreak/>
         <w:t>Backend</w:t>
       </w:r>
       <w:bookmarkEnd w:id="9"/>
@@ -2296,7 +2303,7 @@
       <w:pPr>
         <w:pStyle w:val="Kop2"/>
       </w:pPr>
-      <w:bookmarkStart w:id="10" w:name="_Toc122612692"/>
+      <w:bookmarkStart w:id="10" w:name="_Toc122612963"/>
       <w:r>
         <w:t>Unit tests</w:t>
       </w:r>
@@ -2322,13 +2329,15 @@
     </w:p>
     <w:p>
       <w:r>
-        <w:lastRenderedPageBreak/>
         <w:t>In the example below, I checked whether the mock product I want to create is actually returned by the response of the function being called.</w:t>
       </w:r>
       <w:r>
         <w:br/>
       </w:r>
       <w:r>
+        <w:rPr>
+          <w:noProof/>
+        </w:rPr>
         <w:drawing>
           <wp:inline distT="0" distB="0" distL="0" distR="0" wp14:anchorId="2455B14D" wp14:editId="12E91D87">
             <wp:extent cx="4352925" cy="3242484"/>
@@ -2345,7 +2354,7 @@
                     <pic:cNvPicPr/>
                   </pic:nvPicPr>
                   <pic:blipFill>
-                    <a:blip r:embed="rId23"/>
+                    <a:blip r:embed="rId24"/>
                     <a:stretch>
                       <a:fillRect/>
                     </a:stretch>
@@ -2370,7 +2379,7 @@
       <w:pPr>
         <w:pStyle w:val="Kop2"/>
       </w:pPr>
-      <w:bookmarkStart w:id="11" w:name="_Toc122612693"/>
+      <w:bookmarkStart w:id="11" w:name="_Toc122612964"/>
       <w:r>
         <w:t>Integration tests</w:t>
       </w:r>
@@ -2412,6 +2421,10 @@
     </w:p>
     <w:p>
       <w:r>
+        <w:rPr>
+          <w:noProof/>
+        </w:rPr>
+        <w:lastRenderedPageBreak/>
         <w:drawing>
           <wp:inline distT="0" distB="0" distL="0" distR="0" wp14:anchorId="5375178F" wp14:editId="5CF4A075">
             <wp:extent cx="5760720" cy="2866390"/>
@@ -2428,7 +2441,7 @@
                     <pic:cNvPicPr/>
                   </pic:nvPicPr>
                   <pic:blipFill>
-                    <a:blip r:embed="rId24"/>
+                    <a:blip r:embed="rId25"/>
                     <a:stretch>
                       <a:fillRect/>
                     </a:stretch>
@@ -2453,7 +2466,7 @@
       <w:pPr>
         <w:pStyle w:val="Kop2"/>
       </w:pPr>
-      <w:bookmarkStart w:id="12" w:name="_Toc122612694"/>
+      <w:bookmarkStart w:id="12" w:name="_Toc122612965"/>
       <w:r>
         <w:t>Security tests</w:t>
       </w:r>
@@ -2482,52 +2495,55 @@
     </w:p>
     <w:p>
       <w:r>
+        <w:t>In this example the first function (</w:t>
+      </w:r>
+      <w:proofErr w:type="spellStart"/>
+      <w:r>
+        <w:t>testUpdateUser</w:t>
+      </w:r>
+      <w:proofErr w:type="spellEnd"/>
+      <w:r>
+        <w:t>) updates the ‘</w:t>
+      </w:r>
+      <w:proofErr w:type="spellStart"/>
+      <w:r>
+        <w:t>nickwelles</w:t>
+      </w:r>
+      <w:proofErr w:type="spellEnd"/>
+      <w:r>
+        <w:t>’ user that is given in the path in the put() function. In the function below that (</w:t>
+      </w:r>
+      <w:proofErr w:type="spellStart"/>
+      <w:r>
+        <w:t>testUpdateAnotherUser</w:t>
+      </w:r>
+      <w:proofErr w:type="spellEnd"/>
+      <w:r>
+        <w:t>) we want to update ‘</w:t>
+      </w:r>
+      <w:proofErr w:type="spellStart"/>
+      <w:r>
+        <w:t>anotherusername</w:t>
+      </w:r>
+      <w:proofErr w:type="spellEnd"/>
+      <w:r>
+        <w:t>’ given in the put() function, but the user the security dependency gives us is ‘</w:t>
+      </w:r>
+      <w:proofErr w:type="spellStart"/>
+      <w:r>
+        <w:t>nickwelles</w:t>
+      </w:r>
+      <w:proofErr w:type="spellEnd"/>
+      <w:r>
+        <w:t>’, so that’s why the expected status code is 401 unauthorized.</w:t>
+      </w:r>
+    </w:p>
+    <w:p>
+      <w:r>
+        <w:rPr>
+          <w:noProof/>
+        </w:rPr>
         <w:lastRenderedPageBreak/>
-        <w:t>In this example the first function (</w:t>
-      </w:r>
-      <w:proofErr w:type="spellStart"/>
-      <w:r>
-        <w:t>testUpdateUser</w:t>
-      </w:r>
-      <w:proofErr w:type="spellEnd"/>
-      <w:r>
-        <w:t>) updates the ‘</w:t>
-      </w:r>
-      <w:proofErr w:type="spellStart"/>
-      <w:r>
-        <w:t>nickwelles</w:t>
-      </w:r>
-      <w:proofErr w:type="spellEnd"/>
-      <w:r>
-        <w:t>’ user that is given in the path in the put() function. In the function below that (</w:t>
-      </w:r>
-      <w:proofErr w:type="spellStart"/>
-      <w:r>
-        <w:t>testUpdateAnotherUser</w:t>
-      </w:r>
-      <w:proofErr w:type="spellEnd"/>
-      <w:r>
-        <w:t>) we want to update ‘</w:t>
-      </w:r>
-      <w:proofErr w:type="spellStart"/>
-      <w:r>
-        <w:t>anotherusername</w:t>
-      </w:r>
-      <w:proofErr w:type="spellEnd"/>
-      <w:r>
-        <w:t>’ given in the put() function, but the user the security dependency gives us is ‘</w:t>
-      </w:r>
-      <w:proofErr w:type="spellStart"/>
-      <w:r>
-        <w:t>nickwelles</w:t>
-      </w:r>
-      <w:proofErr w:type="spellEnd"/>
-      <w:r>
-        <w:t>’, so that’s why the expected status code is 401 unauthorized.</w:t>
-      </w:r>
-    </w:p>
-    <w:p>
-      <w:r>
         <w:drawing>
           <wp:inline distT="0" distB="0" distL="0" distR="0" wp14:anchorId="44024492" wp14:editId="6C386D25">
             <wp:extent cx="5760720" cy="4416425"/>
@@ -2544,7 +2560,7 @@
                     <pic:cNvPicPr/>
                   </pic:nvPicPr>
                   <pic:blipFill>
-                    <a:blip r:embed="rId25"/>
+                    <a:blip r:embed="rId26"/>
                     <a:stretch>
                       <a:fillRect/>
                     </a:stretch>
@@ -2566,7 +2582,7 @@
       </w:r>
     </w:p>
     <w:p>
-      <w:hyperlink r:id="rId26" w:history="1">
+      <w:hyperlink r:id="rId27" w:history="1">
         <w:r>
           <w:rPr>
             <w:rStyle w:val="Hyperlink"/>
@@ -2595,50 +2611,14 @@
     </w:p>
     <w:p>
       <w:r>
+        <w:rPr>
+          <w:noProof/>
+        </w:rPr>
         <w:drawing>
           <wp:inline distT="0" distB="0" distL="0" distR="0" wp14:anchorId="15050715" wp14:editId="7CED6C1E">
             <wp:extent cx="5029902" cy="1105054"/>
             <wp:effectExtent l="0" t="0" r="0" b="0"/>
             <wp:docPr id="16" name="Afbeelding 16"/>
-            <wp:cNvGraphicFramePr>
-              <a:graphicFrameLocks xmlns:a="http://schemas.openxmlformats.org/drawingml/2006/main" noChangeAspect="1"/>
-            </wp:cNvGraphicFramePr>
-            <a:graphic xmlns:a="http://schemas.openxmlformats.org/drawingml/2006/main">
-              <a:graphicData uri="http://schemas.openxmlformats.org/drawingml/2006/picture">
-                <pic:pic xmlns:pic="http://schemas.openxmlformats.org/drawingml/2006/picture">
-                  <pic:nvPicPr>
-                    <pic:cNvPr id="1" name=""/>
-                    <pic:cNvPicPr/>
-                  </pic:nvPicPr>
-                  <pic:blipFill>
-                    <a:blip r:embed="rId27"/>
-                    <a:stretch>
-                      <a:fillRect/>
-                    </a:stretch>
-                  </pic:blipFill>
-                  <pic:spPr>
-                    <a:xfrm>
-                      <a:off x="0" y="0"/>
-                      <a:ext cx="5029902" cy="1105054"/>
-                    </a:xfrm>
-                    <a:prstGeom prst="rect">
-                      <a:avLst/>
-                    </a:prstGeom>
-                  </pic:spPr>
-                </pic:pic>
-              </a:graphicData>
-            </a:graphic>
-          </wp:inline>
-        </w:drawing>
-      </w:r>
-    </w:p>
-    <w:p>
-      <w:r>
-        <w:drawing>
-          <wp:inline distT="0" distB="0" distL="0" distR="0" wp14:anchorId="27CD4EA7" wp14:editId="708ADDA6">
-            <wp:extent cx="5760720" cy="586105"/>
-            <wp:effectExtent l="0" t="0" r="0" b="4445"/>
-            <wp:docPr id="17" name="Afbeelding 17"/>
             <wp:cNvGraphicFramePr>
               <a:graphicFrameLocks xmlns:a="http://schemas.openxmlformats.org/drawingml/2006/main" noChangeAspect="1"/>
             </wp:cNvGraphicFramePr>
@@ -2658,6 +2638,48 @@
                   <pic:spPr>
                     <a:xfrm>
                       <a:off x="0" y="0"/>
+                      <a:ext cx="5029902" cy="1105054"/>
+                    </a:xfrm>
+                    <a:prstGeom prst="rect">
+                      <a:avLst/>
+                    </a:prstGeom>
+                  </pic:spPr>
+                </pic:pic>
+              </a:graphicData>
+            </a:graphic>
+          </wp:inline>
+        </w:drawing>
+      </w:r>
+    </w:p>
+    <w:p>
+      <w:r>
+        <w:rPr>
+          <w:noProof/>
+        </w:rPr>
+        <w:drawing>
+          <wp:inline distT="0" distB="0" distL="0" distR="0" wp14:anchorId="27CD4EA7" wp14:editId="708ADDA6">
+            <wp:extent cx="5760720" cy="586105"/>
+            <wp:effectExtent l="0" t="0" r="0" b="4445"/>
+            <wp:docPr id="17" name="Afbeelding 17"/>
+            <wp:cNvGraphicFramePr>
+              <a:graphicFrameLocks xmlns:a="http://schemas.openxmlformats.org/drawingml/2006/main" noChangeAspect="1"/>
+            </wp:cNvGraphicFramePr>
+            <a:graphic xmlns:a="http://schemas.openxmlformats.org/drawingml/2006/main">
+              <a:graphicData uri="http://schemas.openxmlformats.org/drawingml/2006/picture">
+                <pic:pic xmlns:pic="http://schemas.openxmlformats.org/drawingml/2006/picture">
+                  <pic:nvPicPr>
+                    <pic:cNvPr id="1" name=""/>
+                    <pic:cNvPicPr/>
+                  </pic:nvPicPr>
+                  <pic:blipFill>
+                    <a:blip r:embed="rId29"/>
+                    <a:stretch>
+                      <a:fillRect/>
+                    </a:stretch>
+                  </pic:blipFill>
+                  <pic:spPr>
+                    <a:xfrm>
+                      <a:off x="0" y="0"/>
                       <a:ext cx="5760720" cy="586105"/>
                     </a:xfrm>
                     <a:prstGeom prst="rect">
@@ -2677,7 +2699,7 @@
       </w:r>
     </w:p>
     <w:p>
-      <w:hyperlink r:id="rId29" w:history="1">
+      <w:hyperlink r:id="rId30" w:history="1">
         <w:r>
           <w:rPr>
             <w:rStyle w:val="Hyperlink"/>
@@ -2687,7 +2709,7 @@
       </w:hyperlink>
     </w:p>
     <w:sectPr>
-      <w:footerReference w:type="default" r:id="rId30"/>
+      <w:footerReference w:type="default" r:id="rId31"/>
       <w:pgSz w:w="11906" w:h="16838"/>
       <w:pgMar w:top="1417" w:right="1417" w:bottom="1417" w:left="1417" w:header="708" w:footer="708" w:gutter="0"/>
       <w:pgNumType w:start="0"/>

</xml_diff>